<commit_message>
Crossing and mutation schems added
</commit_message>
<xml_diff>
--- a/dip/diplomText.docx
+++ b/dip/diplomText.docx
@@ -6940,6 +6940,17 @@
     </w:p>
     <w:p>
       <w:pPr>
+        <w:spacing w:line="360" w:lineRule="auto"/>
+        <w:jc w:val="both"/>
+        <w:rPr>
+          <w:rFonts w:ascii="Times New Roman" w:eastAsiaTheme="minorEastAsia" w:hAnsi="Times New Roman" w:cs="Times New Roman"/>
+          <w:sz w:val="28"/>
+          <w:szCs w:val="28"/>
+        </w:rPr>
+      </w:pPr>
+    </w:p>
+    <w:p>
+      <w:pPr>
         <w:pStyle w:val="a4"/>
         <w:numPr>
           <w:ilvl w:val="2"/>
@@ -6967,6 +6978,63 @@
     </w:p>
     <w:p>
       <w:pPr>
+        <w:jc w:val="both"/>
+        <w:rPr>
+          <w:rFonts w:ascii="Times New Roman" w:eastAsia="Times New Roman" w:hAnsi="Times New Roman" w:cs="Times New Roman"/>
+          <w:b/>
+          <w:i/>
+          <w:sz w:val="28"/>
+          <w:szCs w:val="28"/>
+        </w:rPr>
+      </w:pPr>
+    </w:p>
+    <w:p>
+      <w:pPr>
+        <w:jc w:val="both"/>
+        <w:rPr>
+          <w:rFonts w:ascii="Times New Roman" w:eastAsia="Times New Roman" w:hAnsi="Times New Roman" w:cs="Times New Roman"/>
+          <w:sz w:val="28"/>
+          <w:szCs w:val="28"/>
+        </w:rPr>
+      </w:pPr>
+      <w:r>
+        <w:rPr>
+          <w:rFonts w:ascii="Times New Roman" w:eastAsia="Times New Roman" w:hAnsi="Times New Roman" w:cs="Times New Roman"/>
+          <w:sz w:val="28"/>
+          <w:szCs w:val="28"/>
+        </w:rPr>
+        <w:t xml:space="preserve">Описанный алгоритм </w:t>
+      </w:r>
+      <w:r>
+        <w:rPr>
+          <w:rFonts w:ascii="Times New Roman" w:eastAsia="Times New Roman" w:hAnsi="Times New Roman" w:cs="Times New Roman"/>
+          <w:sz w:val="28"/>
+          <w:szCs w:val="28"/>
+          <w:lang w:val="en-US"/>
+        </w:rPr>
+        <w:t>FCNR</w:t>
+      </w:r>
+      <w:r>
+        <w:rPr>
+          <w:rFonts w:ascii="Times New Roman" w:eastAsia="Times New Roman" w:hAnsi="Times New Roman" w:cs="Times New Roman"/>
+          <w:sz w:val="28"/>
+          <w:szCs w:val="28"/>
+        </w:rPr>
+        <w:t xml:space="preserve"> </w:t>
+      </w:r>
+      <w:r>
+        <w:rPr>
+          <w:rFonts w:ascii="Times New Roman" w:eastAsia="Times New Roman" w:hAnsi="Times New Roman" w:cs="Times New Roman"/>
+          <w:sz w:val="28"/>
+          <w:szCs w:val="28"/>
+        </w:rPr>
+        <w:t>можно улучшить несколькими способами.</w:t>
+      </w:r>
+      <w:bookmarkStart w:id="0" w:name="_GoBack"/>
+      <w:bookmarkEnd w:id="0"/>
+    </w:p>
+    <w:p>
+      <w:pPr>
         <w:spacing w:line="360" w:lineRule="auto"/>
         <w:jc w:val="both"/>
         <w:rPr>
@@ -7089,6 +7157,7 @@
           <w:sz w:val="28"/>
           <w:szCs w:val="28"/>
         </w:rPr>
+        <w:lastRenderedPageBreak/>
         <w:t>приемлемую величину по времени и точности.</w:t>
       </w:r>
       <w:r>
@@ -7129,16 +7198,7 @@
           <w:sz w:val="28"/>
           <w:szCs w:val="28"/>
         </w:rPr>
-        <w:t xml:space="preserve">В начале работы алгоритма формируются хромосомы. Хромосомы это – наборы данных, которые представляют собой решения задачи. Чаще </w:t>
-      </w:r>
-      <w:r>
-        <w:rPr>
-          <w:rFonts w:ascii="Times New Roman" w:eastAsiaTheme="minorEastAsia" w:hAnsi="Times New Roman" w:cs="Times New Roman"/>
-          <w:sz w:val="28"/>
-          <w:szCs w:val="28"/>
-        </w:rPr>
-        <w:lastRenderedPageBreak/>
-        <w:t>всего содержимое стартовых хромосом формируется случайным образом.</w:t>
+        <w:t>В начале работы алгоритма формируются хромосомы. Хромосомы это – наборы данных, которые представляют собой решения задачи. Чаще всего содержимое стартовых хромосом формируется случайным образом.</w:t>
       </w:r>
       <w:r>
         <w:rPr>
@@ -7436,7 +7496,16 @@
           <w:sz w:val="28"/>
           <w:szCs w:val="28"/>
         </w:rPr>
-        <w:t xml:space="preserve"> из упаковок, которая после укладки определённым алгоритмом давала бы при подсчёте целевой функции по формуле (1) оптимальное значение, в нашем случае наилучшем будет</w:t>
+        <w:t xml:space="preserve"> из упаковок, которая после укладки определённым алгоритмом давала бы при </w:t>
+      </w:r>
+      <w:r>
+        <w:rPr>
+          <w:rFonts w:ascii="Times New Roman" w:eastAsia="Times New Roman" w:hAnsi="Times New Roman" w:cs="Times New Roman"/>
+          <w:sz w:val="28"/>
+          <w:szCs w:val="28"/>
+        </w:rPr>
+        <w:lastRenderedPageBreak/>
+        <w:t>подсчёте целевой функции по формуле (1) оптимальное значение, в нашем случае наилучшем будет</w:t>
       </w:r>
     </w:p>
     <w:p>
@@ -7577,7 +7646,6 @@
           <w:sz w:val="28"/>
           <w:szCs w:val="28"/>
         </w:rPr>
-        <w:lastRenderedPageBreak/>
         <w:t>То есть, в данном случае хромосома представляет собой последовательность из упаковок</w:t>
       </w:r>
     </w:p>
@@ -9187,7 +9255,16 @@
           <w:sz w:val="28"/>
           <w:szCs w:val="28"/>
         </w:rPr>
-        <w:t>подготовку данных перед скрещиванием</w:t>
+        <w:t xml:space="preserve">подготовку данных перед </w:t>
+      </w:r>
+      <w:r>
+        <w:rPr>
+          <w:rFonts w:ascii="Times New Roman" w:eastAsia="Times New Roman" w:hAnsi="Times New Roman" w:cs="Times New Roman"/>
+          <w:sz w:val="28"/>
+          <w:szCs w:val="28"/>
+        </w:rPr>
+        <w:lastRenderedPageBreak/>
+        <w:t>скрещиванием</w:t>
       </w:r>
       <w:r>
         <w:rPr>
@@ -9315,16 +9392,23 @@
           <w:sz w:val="28"/>
           <w:szCs w:val="28"/>
         </w:rPr>
-        <w:t xml:space="preserve"> Далее для оценки приспособленности требуется вычислить целевую функцию для каждой хромосомы, для этого </w:t>
-      </w:r>
-      <w:r>
-        <w:rPr>
-          <w:rFonts w:ascii="Times New Roman" w:eastAsia="Times New Roman" w:hAnsi="Times New Roman" w:cs="Times New Roman"/>
-          <w:sz w:val="28"/>
-          <w:szCs w:val="28"/>
-        </w:rPr>
-        <w:lastRenderedPageBreak/>
-        <w:t xml:space="preserve">осуществляется укладка по описанному в хромосоме </w:t>
+        <w:t xml:space="preserve"> Далее для оценки приспособленности требуется вычислить целевую функцию для каждой хромосомы, для этого осуществляется укладка</w:t>
+      </w:r>
+      <w:r>
+        <w:rPr>
+          <w:rFonts w:ascii="Times New Roman" w:eastAsia="Times New Roman" w:hAnsi="Times New Roman" w:cs="Times New Roman"/>
+          <w:sz w:val="28"/>
+          <w:szCs w:val="28"/>
+        </w:rPr>
+        <w:t xml:space="preserve"> (рис. 7. блок-схема алгоритма укладки)</w:t>
+      </w:r>
+      <w:r>
+        <w:rPr>
+          <w:rFonts w:ascii="Times New Roman" w:eastAsia="Times New Roman" w:hAnsi="Times New Roman" w:cs="Times New Roman"/>
+          <w:sz w:val="28"/>
+          <w:szCs w:val="28"/>
+        </w:rPr>
+        <w:t xml:space="preserve"> по описанному в хромосоме </w:t>
       </w:r>
       <m:oMath>
         <m:sSub>
@@ -9765,15 +9849,7 @@
             <w:sz w:val="28"/>
             <w:szCs w:val="28"/>
           </w:rPr>
-          <m:t>,</m:t>
-        </m:r>
-        <m:r>
-          <w:rPr>
-            <w:rFonts w:ascii="Cambria Math" w:eastAsia="Times New Roman" w:hAnsi="Cambria Math" w:cs="Times New Roman"/>
-            <w:sz w:val="28"/>
-            <w:szCs w:val="28"/>
-          </w:rPr>
-          <m:t>…,</m:t>
+          <m:t>,…,</m:t>
         </m:r>
         <m:sSub>
           <m:sSubPr>
@@ -10659,6 +10735,7 @@
           <w:sz w:val="28"/>
           <w:szCs w:val="28"/>
         </w:rPr>
+        <w:lastRenderedPageBreak/>
         <w:tab/>
       </w:r>
       <w:r>
@@ -10715,16 +10792,7 @@
           <w:sz w:val="28"/>
           <w:szCs w:val="28"/>
         </w:rPr>
-        <w:t xml:space="preserve"> Выбор особей может быть детерминированным (например, среди каждых трёх по порядку определяемом порядком кортежа популяции) или же </w:t>
-      </w:r>
-      <w:r>
-        <w:rPr>
-          <w:rFonts w:ascii="Times New Roman" w:eastAsia="Times New Roman" w:hAnsi="Times New Roman" w:cs="Times New Roman"/>
-          <w:sz w:val="28"/>
-          <w:szCs w:val="28"/>
-        </w:rPr>
-        <w:lastRenderedPageBreak/>
-        <w:t>случайным. В нашем случае остановимся на случайном, т.к. он даёт большую вероятность того, что важные фрагменты хромосом не будут утеряны.</w:t>
+        <w:t xml:space="preserve"> Выбор особей может быть детерминированным (например, среди каждых трёх по порядку определяемом порядком кортежа популяции) или же случайным. В нашем случае остановимся на случайном, т.к. он даёт большую вероятность того, что важные фрагменты хромосом не будут утеряны.</w:t>
       </w:r>
     </w:p>
     <w:p>
@@ -10905,23 +10973,7 @@
           <w:sz w:val="28"/>
           <w:szCs w:val="28"/>
         </w:rPr>
-        <w:t xml:space="preserve">проходит в виде перестановки местами первого </w:t>
-      </w:r>
-      <w:r>
-        <w:rPr>
-          <w:rFonts w:ascii="Times New Roman" w:eastAsia="Times New Roman" w:hAnsi="Times New Roman" w:cs="Times New Roman"/>
-          <w:sz w:val="28"/>
-          <w:szCs w:val="28"/>
-        </w:rPr>
-        <w:t>и случайно выбранного элемента</w:t>
-      </w:r>
-      <w:r>
-        <w:rPr>
-          <w:rFonts w:ascii="Times New Roman" w:eastAsia="Times New Roman" w:hAnsi="Times New Roman" w:cs="Times New Roman"/>
-          <w:sz w:val="28"/>
-          <w:szCs w:val="28"/>
-        </w:rPr>
-        <w:t xml:space="preserve"> хромосомы. Лучшие хромосомы отбора защищены от мутаций.</w:t>
+        <w:t>проходит в виде перестановки местами первого и случайно выбранного элемента хромосомы. Лучшие хромосомы отбора защищены от мутаций.</w:t>
       </w:r>
     </w:p>
     <w:p>
@@ -11153,15 +11205,7 @@
           <w:sz w:val="28"/>
           <w:szCs w:val="28"/>
         </w:rPr>
-        <w:t>(2.9</w:t>
-      </w:r>
-      <w:r>
-        <w:rPr>
-          <w:rFonts w:ascii="Times New Roman" w:eastAsia="Times New Roman" w:hAnsi="Times New Roman" w:cs="Times New Roman"/>
-          <w:sz w:val="28"/>
-          <w:szCs w:val="28"/>
-        </w:rPr>
-        <w:t>)</w:t>
+        <w:t>(2.9)</w:t>
       </w:r>
     </w:p>
     <w:p>
@@ -11256,6 +11300,7 @@
           <w:sz w:val="28"/>
           <w:szCs w:val="28"/>
         </w:rPr>
+        <w:lastRenderedPageBreak/>
         <w:tab/>
         <w:t xml:space="preserve">После получения </w:t>
       </w:r>
@@ -11388,15 +11433,7 @@
                 <w:sz w:val="28"/>
                 <w:szCs w:val="28"/>
               </w:rPr>
-              <m:t>n</m:t>
-            </m:r>
-            <m:r>
-              <w:rPr>
-                <w:rFonts w:ascii="Cambria Math" w:eastAsia="Times New Roman" w:hAnsi="Cambria Math" w:cs="Times New Roman"/>
-                <w:sz w:val="28"/>
-                <w:szCs w:val="28"/>
-              </w:rPr>
-              <m:t>1</m:t>
+              <m:t>n1</m:t>
             </m:r>
           </m:sub>
         </m:sSub>
@@ -11465,21 +11502,32 @@
           <w:sz w:val="28"/>
           <w:szCs w:val="28"/>
         </w:rPr>
-        <w:t>алее описана блок схема алгоритма на рис. 3.</w:t>
-      </w:r>
-      <w:bookmarkStart w:id="0" w:name="_GoBack"/>
-      <w:bookmarkEnd w:id="0"/>
-    </w:p>
-    <w:p>
-      <w:pPr>
-        <w:spacing w:line="360" w:lineRule="auto"/>
-        <w:jc w:val="both"/>
-        <w:rPr>
-          <w:rFonts w:ascii="Times New Roman" w:eastAsia="Times New Roman" w:hAnsi="Times New Roman" w:cs="Times New Roman"/>
-          <w:sz w:val="28"/>
-          <w:szCs w:val="28"/>
-        </w:rPr>
-      </w:pPr>
+        <w:t>алее описана блок схема</w:t>
+      </w:r>
+      <w:r>
+        <w:rPr>
+          <w:rFonts w:ascii="Times New Roman" w:eastAsia="Times New Roman" w:hAnsi="Times New Roman" w:cs="Times New Roman"/>
+          <w:sz w:val="28"/>
+          <w:szCs w:val="28"/>
+        </w:rPr>
+        <w:t xml:space="preserve"> построенного</w:t>
+      </w:r>
+      <w:r>
+        <w:rPr>
+          <w:rFonts w:ascii="Times New Roman" w:eastAsia="Times New Roman" w:hAnsi="Times New Roman" w:cs="Times New Roman"/>
+          <w:sz w:val="28"/>
+          <w:szCs w:val="28"/>
+        </w:rPr>
+        <w:t xml:space="preserve"> алгоритма на рис. 3.</w:t>
+      </w:r>
+      <w:r>
+        <w:rPr>
+          <w:rFonts w:ascii="Times New Roman" w:eastAsia="Times New Roman" w:hAnsi="Times New Roman" w:cs="Times New Roman"/>
+          <w:sz w:val="28"/>
+          <w:szCs w:val="28"/>
+        </w:rPr>
+        <w:t xml:space="preserve"> Мутации и скрещивания были для удобства выделены в отдельные схемы.</w:t>
+      </w:r>
     </w:p>
     <w:p>
       <w:pPr>
@@ -11582,8 +11630,489 @@
         <w:t>Рис. 3. Блок-схема генетического алгоритма укладки</w:t>
       </w:r>
     </w:p>
+    <w:p>
+      <w:pPr>
+        <w:spacing w:line="360" w:lineRule="auto"/>
+        <w:jc w:val="center"/>
+        <w:rPr>
+          <w:rFonts w:ascii="Times New Roman" w:eastAsia="Times New Roman" w:hAnsi="Times New Roman" w:cs="Times New Roman"/>
+          <w:sz w:val="28"/>
+          <w:szCs w:val="28"/>
+        </w:rPr>
+      </w:pPr>
+      <w:r>
+        <w:rPr>
+          <w:rFonts w:ascii="Times New Roman" w:eastAsia="Times New Roman" w:hAnsi="Times New Roman" w:cs="Times New Roman"/>
+          <w:noProof/>
+          <w:sz w:val="28"/>
+          <w:szCs w:val="28"/>
+          <w:lang w:eastAsia="ru-RU"/>
+        </w:rPr>
+        <w:lastRenderedPageBreak/>
+        <w:drawing>
+          <wp:inline distT="0" distB="0" distL="0" distR="0">
+            <wp:extent cx="5939879" cy="5425440"/>
+            <wp:effectExtent l="0" t="0" r="3810" b="3810"/>
+            <wp:docPr id="8" name="Рисунок 8" descr="E:\LabsArchive\диплом\блок схемы\скрещивание.png"/>
+            <wp:cNvGraphicFramePr>
+              <a:graphicFrameLocks xmlns:a="http://schemas.openxmlformats.org/drawingml/2006/main" noChangeAspect="1"/>
+            </wp:cNvGraphicFramePr>
+            <a:graphic xmlns:a="http://schemas.openxmlformats.org/drawingml/2006/main">
+              <a:graphicData uri="http://schemas.openxmlformats.org/drawingml/2006/picture">
+                <pic:pic xmlns:pic="http://schemas.openxmlformats.org/drawingml/2006/picture">
+                  <pic:nvPicPr>
+                    <pic:cNvPr id="0" name="Picture 5" descr="E:\LabsArchive\диплом\блок схемы\скрещивание.png"/>
+                    <pic:cNvPicPr>
+                      <a:picLocks noChangeAspect="1" noChangeArrowheads="1"/>
+                    </pic:cNvPicPr>
+                  </pic:nvPicPr>
+                  <pic:blipFill>
+                    <a:blip r:embed="rId12">
+                      <a:extLst>
+                        <a:ext uri="{28A0092B-C50C-407E-A947-70E740481C1C}">
+                          <a14:useLocalDpi xmlns:a14="http://schemas.microsoft.com/office/drawing/2010/main" val="0"/>
+                        </a:ext>
+                      </a:extLst>
+                    </a:blip>
+                    <a:srcRect/>
+                    <a:stretch>
+                      <a:fillRect/>
+                    </a:stretch>
+                  </pic:blipFill>
+                  <pic:spPr bwMode="auto">
+                    <a:xfrm>
+                      <a:off x="0" y="0"/>
+                      <a:ext cx="5942027" cy="5427402"/>
+                    </a:xfrm>
+                    <a:prstGeom prst="rect">
+                      <a:avLst/>
+                    </a:prstGeom>
+                    <a:noFill/>
+                    <a:ln>
+                      <a:noFill/>
+                    </a:ln>
+                  </pic:spPr>
+                </pic:pic>
+              </a:graphicData>
+            </a:graphic>
+          </wp:inline>
+        </w:drawing>
+      </w:r>
+    </w:p>
+    <w:p>
+      <w:pPr>
+        <w:spacing w:line="360" w:lineRule="auto"/>
+        <w:jc w:val="center"/>
+        <w:rPr>
+          <w:rFonts w:ascii="Times New Roman" w:eastAsia="Times New Roman" w:hAnsi="Times New Roman" w:cs="Times New Roman"/>
+          <w:sz w:val="28"/>
+          <w:szCs w:val="28"/>
+        </w:rPr>
+      </w:pPr>
+      <w:r>
+        <w:rPr>
+          <w:rFonts w:ascii="Times New Roman" w:eastAsia="Times New Roman" w:hAnsi="Times New Roman" w:cs="Times New Roman"/>
+          <w:sz w:val="28"/>
+          <w:szCs w:val="28"/>
+        </w:rPr>
+        <w:t>Рис. 4. Блок-схема скрещивания (часть блок-схемы на рис. 3)</w:t>
+      </w:r>
+    </w:p>
+    <w:p>
+      <w:pPr>
+        <w:spacing w:line="360" w:lineRule="auto"/>
+        <w:jc w:val="both"/>
+        <w:rPr>
+          <w:rFonts w:ascii="Times New Roman" w:eastAsia="Times New Roman" w:hAnsi="Times New Roman" w:cs="Times New Roman"/>
+          <w:sz w:val="28"/>
+          <w:szCs w:val="28"/>
+        </w:rPr>
+      </w:pPr>
+      <w:r>
+        <w:rPr>
+          <w:rFonts w:ascii="Times New Roman" w:eastAsia="Times New Roman" w:hAnsi="Times New Roman" w:cs="Times New Roman"/>
+          <w:sz w:val="28"/>
+          <w:szCs w:val="28"/>
+        </w:rPr>
+        <w:tab/>
+      </w:r>
+      <w:r>
+        <w:rPr>
+          <w:rFonts w:ascii="Times New Roman" w:eastAsia="Times New Roman" w:hAnsi="Times New Roman" w:cs="Times New Roman"/>
+          <w:sz w:val="28"/>
+          <w:szCs w:val="28"/>
+        </w:rPr>
+        <w:t>На рис. 4. и рис. 5. соответственно видим блок-схему скрещивания и мутации.</w:t>
+      </w:r>
+      <w:r>
+        <w:rPr>
+          <w:rFonts w:ascii="Times New Roman" w:eastAsia="Times New Roman" w:hAnsi="Times New Roman" w:cs="Times New Roman"/>
+          <w:sz w:val="28"/>
+          <w:szCs w:val="28"/>
+        </w:rPr>
+        <w:t xml:space="preserve"> Для хаотичности</w:t>
+      </w:r>
+      <w:r>
+        <w:rPr>
+          <w:rFonts w:ascii="Times New Roman" w:eastAsia="Times New Roman" w:hAnsi="Times New Roman" w:cs="Times New Roman"/>
+          <w:sz w:val="28"/>
+          <w:szCs w:val="28"/>
+        </w:rPr>
+        <w:t xml:space="preserve"> порядка укладки у</w:t>
+      </w:r>
+      <w:r>
+        <w:rPr>
+          <w:rFonts w:ascii="Times New Roman" w:eastAsia="Times New Roman" w:hAnsi="Times New Roman" w:cs="Times New Roman"/>
+          <w:sz w:val="28"/>
+          <w:szCs w:val="28"/>
+        </w:rPr>
+        <w:t xml:space="preserve"> стартовых хромосом используется алгоритм тасования Фишера – Йетса, который генерирует случайную перестановку </w:t>
+      </w:r>
+      <w:r>
+        <w:rPr>
+          <w:rFonts w:ascii="Times New Roman" w:eastAsia="Times New Roman" w:hAnsi="Times New Roman" w:cs="Times New Roman"/>
+          <w:sz w:val="28"/>
+          <w:szCs w:val="28"/>
+        </w:rPr>
+        <w:t>элементов массива (</w:t>
+      </w:r>
+      <w:r>
+        <w:rPr>
+          <w:rFonts w:ascii="Times New Roman" w:eastAsia="Times New Roman" w:hAnsi="Times New Roman" w:cs="Times New Roman"/>
+          <w:sz w:val="28"/>
+          <w:szCs w:val="28"/>
+        </w:rPr>
+        <w:t>р</w:t>
+      </w:r>
+      <w:r>
+        <w:rPr>
+          <w:rFonts w:ascii="Times New Roman" w:eastAsia="Times New Roman" w:hAnsi="Times New Roman" w:cs="Times New Roman"/>
+          <w:sz w:val="28"/>
+          <w:szCs w:val="28"/>
+        </w:rPr>
+        <w:t xml:space="preserve">ис. </w:t>
+      </w:r>
+      <w:r>
+        <w:rPr>
+          <w:rFonts w:ascii="Times New Roman" w:eastAsia="Times New Roman" w:hAnsi="Times New Roman" w:cs="Times New Roman"/>
+          <w:sz w:val="28"/>
+          <w:szCs w:val="28"/>
+        </w:rPr>
+        <w:t>6</w:t>
+      </w:r>
+      <w:r>
+        <w:rPr>
+          <w:rFonts w:ascii="Times New Roman" w:eastAsia="Times New Roman" w:hAnsi="Times New Roman" w:cs="Times New Roman"/>
+          <w:sz w:val="28"/>
+          <w:szCs w:val="28"/>
+        </w:rPr>
+        <w:t>).</w:t>
+      </w:r>
+    </w:p>
+    <w:p>
+      <w:pPr>
+        <w:spacing w:line="360" w:lineRule="auto"/>
+        <w:jc w:val="both"/>
+        <w:rPr>
+          <w:rFonts w:ascii="Times New Roman" w:eastAsia="Times New Roman" w:hAnsi="Times New Roman" w:cs="Times New Roman"/>
+          <w:sz w:val="28"/>
+          <w:szCs w:val="28"/>
+        </w:rPr>
+      </w:pPr>
+      <w:r>
+        <w:rPr>
+          <w:rFonts w:ascii="Times New Roman" w:eastAsia="Times New Roman" w:hAnsi="Times New Roman" w:cs="Times New Roman"/>
+          <w:sz w:val="28"/>
+          <w:szCs w:val="28"/>
+        </w:rPr>
+        <w:tab/>
+        <w:t>Кроме частей алгоритма, которые указаны выше осталась одна не описанная и важная деталь – алгоритм укладки.</w:t>
+      </w:r>
+      <w:r>
+        <w:rPr>
+          <w:rFonts w:ascii="Times New Roman" w:eastAsia="Times New Roman" w:hAnsi="Times New Roman" w:cs="Times New Roman"/>
+          <w:sz w:val="28"/>
+          <w:szCs w:val="28"/>
+        </w:rPr>
+        <w:t xml:space="preserve"> Алгоритм является уровневым, но со следующей модификацией: после добавления в уровень очередного блока</w:t>
+      </w:r>
+      <w:r>
+        <w:rPr>
+          <w:rFonts w:ascii="Times New Roman" w:eastAsia="Times New Roman" w:hAnsi="Times New Roman" w:cs="Times New Roman"/>
+          <w:sz w:val="28"/>
+          <w:szCs w:val="28"/>
+        </w:rPr>
+        <w:t xml:space="preserve"> на него проводится укладка </w:t>
+      </w:r>
+      <w:r>
+        <w:rPr>
+          <w:rFonts w:ascii="Times New Roman" w:eastAsia="Times New Roman" w:hAnsi="Times New Roman" w:cs="Times New Roman"/>
+          <w:sz w:val="28"/>
+          <w:szCs w:val="28"/>
+        </w:rPr>
+        <w:t>подходящих упаковок</w:t>
+      </w:r>
+      <w:r>
+        <w:rPr>
+          <w:rFonts w:ascii="Times New Roman" w:eastAsia="Times New Roman" w:hAnsi="Times New Roman" w:cs="Times New Roman"/>
+          <w:sz w:val="28"/>
+          <w:szCs w:val="28"/>
+        </w:rPr>
+        <w:t xml:space="preserve"> сверху</w:t>
+      </w:r>
+      <w:r>
+        <w:rPr>
+          <w:rFonts w:ascii="Times New Roman" w:eastAsia="Times New Roman" w:hAnsi="Times New Roman" w:cs="Times New Roman"/>
+          <w:sz w:val="28"/>
+          <w:szCs w:val="28"/>
+        </w:rPr>
+        <w:t xml:space="preserve">. Критерий установки сверху – основание вышестоящего блока вписывается в основание нижестоящего. То есть ширина и глубина вышестоящего меньше </w:t>
+      </w:r>
+      <w:r>
+        <w:rPr>
+          <w:rFonts w:ascii="Times New Roman" w:eastAsia="Times New Roman" w:hAnsi="Times New Roman" w:cs="Times New Roman"/>
+          <w:sz w:val="28"/>
+          <w:szCs w:val="28"/>
+        </w:rPr>
+        <w:lastRenderedPageBreak/>
+        <w:t xml:space="preserve">либо равна ширине и глубине нижестоящего. </w:t>
+      </w:r>
+      <w:r>
+        <w:rPr>
+          <w:rFonts w:ascii="Times New Roman" w:eastAsia="Times New Roman" w:hAnsi="Times New Roman" w:cs="Times New Roman"/>
+          <w:sz w:val="28"/>
+          <w:szCs w:val="28"/>
+        </w:rPr>
+        <w:t xml:space="preserve">Рост уровня вверх ограничен высотой контейнера, а рост вправо шириной контейнера. Полное описание укладки представлено на рис. 7. </w:t>
+      </w:r>
+    </w:p>
+    <w:p>
+      <w:pPr>
+        <w:spacing w:line="360" w:lineRule="auto"/>
+        <w:jc w:val="both"/>
+        <w:rPr>
+          <w:rFonts w:ascii="Times New Roman" w:eastAsia="Times New Roman" w:hAnsi="Times New Roman" w:cs="Times New Roman"/>
+          <w:sz w:val="28"/>
+          <w:szCs w:val="28"/>
+        </w:rPr>
+      </w:pPr>
+      <w:r>
+        <w:rPr>
+          <w:rFonts w:ascii="Times New Roman" w:eastAsia="Times New Roman" w:hAnsi="Times New Roman" w:cs="Times New Roman"/>
+          <w:sz w:val="28"/>
+          <w:szCs w:val="28"/>
+        </w:rPr>
+        <w:tab/>
+      </w:r>
+    </w:p>
+    <w:p>
+      <w:pPr>
+        <w:spacing w:line="360" w:lineRule="auto"/>
+        <w:jc w:val="both"/>
+        <w:rPr>
+          <w:rFonts w:ascii="Times New Roman" w:eastAsia="Times New Roman" w:hAnsi="Times New Roman" w:cs="Times New Roman"/>
+          <w:sz w:val="28"/>
+          <w:szCs w:val="28"/>
+        </w:rPr>
+      </w:pPr>
+      <w:r>
+        <w:rPr>
+          <w:rFonts w:ascii="Times New Roman" w:eastAsia="Times New Roman" w:hAnsi="Times New Roman" w:cs="Times New Roman"/>
+          <w:noProof/>
+          <w:sz w:val="28"/>
+          <w:szCs w:val="28"/>
+          <w:lang w:eastAsia="ru-RU"/>
+        </w:rPr>
+        <w:drawing>
+          <wp:inline distT="0" distB="0" distL="0" distR="0">
+            <wp:extent cx="5940425" cy="4040174"/>
+            <wp:effectExtent l="0" t="0" r="3175" b="0"/>
+            <wp:docPr id="9" name="Рисунок 9" descr="E:\LabsArchive\диплом\блок схемы\мутации.png"/>
+            <wp:cNvGraphicFramePr>
+              <a:graphicFrameLocks xmlns:a="http://schemas.openxmlformats.org/drawingml/2006/main" noChangeAspect="1"/>
+            </wp:cNvGraphicFramePr>
+            <a:graphic xmlns:a="http://schemas.openxmlformats.org/drawingml/2006/main">
+              <a:graphicData uri="http://schemas.openxmlformats.org/drawingml/2006/picture">
+                <pic:pic xmlns:pic="http://schemas.openxmlformats.org/drawingml/2006/picture">
+                  <pic:nvPicPr>
+                    <pic:cNvPr id="0" name="Picture 6" descr="E:\LabsArchive\диплом\блок схемы\мутации.png"/>
+                    <pic:cNvPicPr>
+                      <a:picLocks noChangeAspect="1" noChangeArrowheads="1"/>
+                    </pic:cNvPicPr>
+                  </pic:nvPicPr>
+                  <pic:blipFill>
+                    <a:blip r:embed="rId13">
+                      <a:extLst>
+                        <a:ext uri="{28A0092B-C50C-407E-A947-70E740481C1C}">
+                          <a14:useLocalDpi xmlns:a14="http://schemas.microsoft.com/office/drawing/2010/main" val="0"/>
+                        </a:ext>
+                      </a:extLst>
+                    </a:blip>
+                    <a:srcRect/>
+                    <a:stretch>
+                      <a:fillRect/>
+                    </a:stretch>
+                  </pic:blipFill>
+                  <pic:spPr bwMode="auto">
+                    <a:xfrm>
+                      <a:off x="0" y="0"/>
+                      <a:ext cx="5940425" cy="4040174"/>
+                    </a:xfrm>
+                    <a:prstGeom prst="rect">
+                      <a:avLst/>
+                    </a:prstGeom>
+                    <a:noFill/>
+                    <a:ln>
+                      <a:noFill/>
+                    </a:ln>
+                  </pic:spPr>
+                </pic:pic>
+              </a:graphicData>
+            </a:graphic>
+          </wp:inline>
+        </w:drawing>
+      </w:r>
+    </w:p>
+    <w:p>
+      <w:pPr>
+        <w:spacing w:line="360" w:lineRule="auto"/>
+        <w:jc w:val="center"/>
+        <w:rPr>
+          <w:rFonts w:ascii="Times New Roman" w:eastAsia="Times New Roman" w:hAnsi="Times New Roman" w:cs="Times New Roman"/>
+          <w:sz w:val="28"/>
+          <w:szCs w:val="28"/>
+        </w:rPr>
+      </w:pPr>
+      <w:r>
+        <w:rPr>
+          <w:rFonts w:ascii="Times New Roman" w:eastAsia="Times New Roman" w:hAnsi="Times New Roman" w:cs="Times New Roman"/>
+          <w:sz w:val="28"/>
+          <w:szCs w:val="28"/>
+        </w:rPr>
+        <w:t xml:space="preserve">Рис. 5. </w:t>
+      </w:r>
+      <w:r>
+        <w:rPr>
+          <w:rFonts w:ascii="Times New Roman" w:eastAsia="Times New Roman" w:hAnsi="Times New Roman" w:cs="Times New Roman"/>
+          <w:sz w:val="28"/>
+          <w:szCs w:val="28"/>
+        </w:rPr>
+        <w:t xml:space="preserve">Блок-схема </w:t>
+      </w:r>
+      <w:r>
+        <w:rPr>
+          <w:rFonts w:ascii="Times New Roman" w:eastAsia="Times New Roman" w:hAnsi="Times New Roman" w:cs="Times New Roman"/>
+          <w:sz w:val="28"/>
+          <w:szCs w:val="28"/>
+        </w:rPr>
+        <w:t>мутаций</w:t>
+      </w:r>
+      <w:r>
+        <w:rPr>
+          <w:rFonts w:ascii="Times New Roman" w:eastAsia="Times New Roman" w:hAnsi="Times New Roman" w:cs="Times New Roman"/>
+          <w:sz w:val="28"/>
+          <w:szCs w:val="28"/>
+        </w:rPr>
+        <w:t xml:space="preserve"> (часть блок-схемы на рис. 3)</w:t>
+      </w:r>
+    </w:p>
+    <w:p>
+      <w:pPr>
+        <w:spacing w:line="360" w:lineRule="auto"/>
+        <w:jc w:val="center"/>
+        <w:rPr>
+          <w:rFonts w:ascii="Times New Roman" w:eastAsia="Times New Roman" w:hAnsi="Times New Roman" w:cs="Times New Roman"/>
+          <w:sz w:val="28"/>
+          <w:szCs w:val="28"/>
+        </w:rPr>
+      </w:pPr>
+      <w:r>
+        <w:rPr>
+          <w:rFonts w:ascii="Times New Roman" w:eastAsia="Times New Roman" w:hAnsi="Times New Roman" w:cs="Times New Roman"/>
+          <w:noProof/>
+          <w:sz w:val="28"/>
+          <w:szCs w:val="28"/>
+          <w:lang w:eastAsia="ru-RU"/>
+        </w:rPr>
+        <w:drawing>
+          <wp:inline distT="0" distB="0" distL="0" distR="0">
+            <wp:extent cx="3787140" cy="2116343"/>
+            <wp:effectExtent l="0" t="0" r="3810" b="0"/>
+            <wp:docPr id="10" name="Рисунок 10" descr="E:\LabsArchive\диплом\блок схемы\перемешивание.png"/>
+            <wp:cNvGraphicFramePr>
+              <a:graphicFrameLocks xmlns:a="http://schemas.openxmlformats.org/drawingml/2006/main" noChangeAspect="1"/>
+            </wp:cNvGraphicFramePr>
+            <a:graphic xmlns:a="http://schemas.openxmlformats.org/drawingml/2006/main">
+              <a:graphicData uri="http://schemas.openxmlformats.org/drawingml/2006/picture">
+                <pic:pic xmlns:pic="http://schemas.openxmlformats.org/drawingml/2006/picture">
+                  <pic:nvPicPr>
+                    <pic:cNvPr id="0" name="Picture 7" descr="E:\LabsArchive\диплом\блок схемы\перемешивание.png"/>
+                    <pic:cNvPicPr>
+                      <a:picLocks noChangeAspect="1" noChangeArrowheads="1"/>
+                    </pic:cNvPicPr>
+                  </pic:nvPicPr>
+                  <pic:blipFill>
+                    <a:blip r:embed="rId14">
+                      <a:extLst>
+                        <a:ext uri="{28A0092B-C50C-407E-A947-70E740481C1C}">
+                          <a14:useLocalDpi xmlns:a14="http://schemas.microsoft.com/office/drawing/2010/main" val="0"/>
+                        </a:ext>
+                      </a:extLst>
+                    </a:blip>
+                    <a:srcRect/>
+                    <a:stretch>
+                      <a:fillRect/>
+                    </a:stretch>
+                  </pic:blipFill>
+                  <pic:spPr bwMode="auto">
+                    <a:xfrm>
+                      <a:off x="0" y="0"/>
+                      <a:ext cx="3825604" cy="2137837"/>
+                    </a:xfrm>
+                    <a:prstGeom prst="rect">
+                      <a:avLst/>
+                    </a:prstGeom>
+                    <a:noFill/>
+                    <a:ln>
+                      <a:noFill/>
+                    </a:ln>
+                  </pic:spPr>
+                </pic:pic>
+              </a:graphicData>
+            </a:graphic>
+          </wp:inline>
+        </w:drawing>
+      </w:r>
+    </w:p>
+    <w:p>
+      <w:pPr>
+        <w:spacing w:line="360" w:lineRule="auto"/>
+        <w:jc w:val="center"/>
+        <w:rPr>
+          <w:rFonts w:ascii="Times New Roman" w:eastAsia="Times New Roman" w:hAnsi="Times New Roman" w:cs="Times New Roman"/>
+          <w:sz w:val="28"/>
+          <w:szCs w:val="28"/>
+        </w:rPr>
+      </w:pPr>
+      <w:r>
+        <w:rPr>
+          <w:rFonts w:ascii="Times New Roman" w:eastAsia="Times New Roman" w:hAnsi="Times New Roman" w:cs="Times New Roman"/>
+          <w:sz w:val="28"/>
+          <w:szCs w:val="28"/>
+        </w:rPr>
+        <w:t>Рис. 6. Блок-схема алгоритма</w:t>
+      </w:r>
+      <w:r>
+        <w:rPr>
+          <w:rFonts w:ascii="Times New Roman" w:eastAsia="Times New Roman" w:hAnsi="Times New Roman" w:cs="Times New Roman"/>
+          <w:sz w:val="28"/>
+          <w:szCs w:val="28"/>
+        </w:rPr>
+        <w:t xml:space="preserve"> перестановок</w:t>
+      </w:r>
+    </w:p>
     <w:sectPr>
-      <w:footerReference w:type="default" r:id="rId12"/>
+      <w:footerReference w:type="default" r:id="rId15"/>
       <w:pgSz w:w="11906" w:h="16838"/>
       <w:pgMar w:top="1134" w:right="850" w:bottom="1134" w:left="1701" w:header="709" w:footer="708" w:gutter="0"/>
       <w:cols w:space="708"/>
@@ -11648,7 +12177,7 @@
           <w:rPr>
             <w:noProof/>
           </w:rPr>
-          <w:t>14</w:t>
+          <w:t>10</w:t>
         </w:r>
         <w:r>
           <w:fldChar w:fldCharType="end"/>
@@ -16600,7 +17129,7 @@
 </file>
 
 <file path=customXml/itemProps1.xml><?xml version="1.0" encoding="utf-8"?>
-<ds:datastoreItem xmlns:ds="http://schemas.openxmlformats.org/officeDocument/2006/customXml" ds:itemID="{A5C43E9D-35EF-4411-ABD6-86691A152FF0}">
+<ds:datastoreItem xmlns:ds="http://schemas.openxmlformats.org/officeDocument/2006/customXml" ds:itemID="{5FB1B9A4-0D7B-4CD5-BC2C-7513B825191E}">
   <ds:schemaRefs>
     <ds:schemaRef ds:uri="http://schemas.openxmlformats.org/officeDocument/2006/bibliography"/>
   </ds:schemaRefs>

</xml_diff>